<commit_message>
Update Báo cáo cuối kỳ CTDL Chapter 16.docx
</commit_message>
<xml_diff>
--- a/two-way-rounding/Báo cáo cuối kỳ CTDL Chapter 16.docx
+++ b/two-way-rounding/Báo cáo cuối kỳ CTDL Chapter 16.docx
@@ -1,6 +1,6 @@
 
 <file path=word/document.xml><?xml version="1.0" encoding="utf-8"?>
-<w:document xmlns:wpc="http://schemas.microsoft.com/office/word/2010/wordprocessingCanvas" xmlns:cx="http://schemas.microsoft.com/office/drawing/2014/chartex" xmlns:cx1="http://schemas.microsoft.com/office/drawing/2015/9/8/chartex" xmlns:cx2="http://schemas.microsoft.com/office/drawing/2015/10/21/chartex" xmlns:cx3="http://schemas.microsoft.com/office/drawing/2016/5/9/chartex" xmlns:cx4="http://schemas.microsoft.com/office/drawing/2016/5/10/chartex" xmlns:cx5="http://schemas.microsoft.com/office/drawing/2016/5/11/chartex" xmlns:cx6="http://schemas.microsoft.com/office/drawing/2016/5/12/chartex" xmlns:cx7="http://schemas.microsoft.com/office/drawing/2016/5/13/chartex" xmlns:cx8="http://schemas.microsoft.com/office/drawing/2016/5/14/chartex" xmlns:mc="http://schemas.openxmlformats.org/markup-compatibility/2006" xmlns:aink="http://schemas.microsoft.com/office/drawing/2016/ink" xmlns:am3d="http://schemas.microsoft.com/office/drawing/2017/model3d" xmlns:o="urn:schemas-microsoft-com:office:office" xmlns:oel="http://schemas.microsoft.com/office/2019/extlst" xmlns:r="http://schemas.openxmlformats.org/officeDocument/2006/relationships" xmlns:m="http://schemas.openxmlformats.org/officeDocument/2006/math" xmlns:v="urn:schemas-microsoft-com:vml" xmlns:wp14="http://schemas.microsoft.com/office/word/2010/wordprocessingDrawing" xmlns:wp="http://schemas.openxmlformats.org/drawingml/2006/wordprocessingDrawing" xmlns:w10="urn:schemas-microsoft-com:office:word" xmlns:w="http://schemas.openxmlformats.org/wordprocessingml/2006/main" xmlns:w14="http://schemas.microsoft.com/office/word/2010/wordml" xmlns:w15="http://schemas.microsoft.com/office/word/2012/wordml" xmlns:w16cex="http://schemas.microsoft.com/office/word/2018/wordml/cex" xmlns:w16cid="http://schemas.microsoft.com/office/word/2016/wordml/cid" xmlns:w16="http://schemas.microsoft.com/office/word/2018/wordml" xmlns:w16sdtdh="http://schemas.microsoft.com/office/word/2020/wordml/sdtdatahash" xmlns:w16se="http://schemas.microsoft.com/office/word/2015/wordml/symex" xmlns:wpg="http://schemas.microsoft.com/office/word/2010/wordprocessingGroup" xmlns:wpi="http://schemas.microsoft.com/office/word/2010/wordprocessingInk" xmlns:wne="http://schemas.microsoft.com/office/word/2006/wordml" xmlns:wps="http://schemas.microsoft.com/office/word/2010/wordprocessingShape" mc:Ignorable="w14 w15 w16se w16cid w16 w16cex w16sdtdh wp14">
+<w:document xmlns:wpc="http://schemas.microsoft.com/office/word/2010/wordprocessingCanvas" xmlns:cx="http://schemas.microsoft.com/office/drawing/2014/chartex" xmlns:cx1="http://schemas.microsoft.com/office/drawing/2015/9/8/chartex" xmlns:cx2="http://schemas.microsoft.com/office/drawing/2015/10/21/chartex" xmlns:cx3="http://schemas.microsoft.com/office/drawing/2016/5/9/chartex" xmlns:cx4="http://schemas.microsoft.com/office/drawing/2016/5/10/chartex" xmlns:cx5="http://schemas.microsoft.com/office/drawing/2016/5/11/chartex" xmlns:cx6="http://schemas.microsoft.com/office/drawing/2016/5/12/chartex" xmlns:cx7="http://schemas.microsoft.com/office/drawing/2016/5/13/chartex" xmlns:cx8="http://schemas.microsoft.com/office/drawing/2016/5/14/chartex" xmlns:mc="http://schemas.openxmlformats.org/markup-compatibility/2006" xmlns:aink="http://schemas.microsoft.com/office/drawing/2016/ink" xmlns:am3d="http://schemas.microsoft.com/office/drawing/2017/model3d" xmlns:o="urn:schemas-microsoft-com:office:office" xmlns:r="http://schemas.openxmlformats.org/officeDocument/2006/relationships" xmlns:m="http://schemas.openxmlformats.org/officeDocument/2006/math" xmlns:v="urn:schemas-microsoft-com:vml" xmlns:wp14="http://schemas.microsoft.com/office/word/2010/wordprocessingDrawing" xmlns:wp="http://schemas.openxmlformats.org/drawingml/2006/wordprocessingDrawing" xmlns:w10="urn:schemas-microsoft-com:office:word" xmlns:w="http://schemas.openxmlformats.org/wordprocessingml/2006/main" xmlns:w14="http://schemas.microsoft.com/office/word/2010/wordml" xmlns:w15="http://schemas.microsoft.com/office/word/2012/wordml" xmlns:w16cid="http://schemas.microsoft.com/office/word/2016/wordml/cid" xmlns:w16se="http://schemas.microsoft.com/office/word/2015/wordml/symex" xmlns:wpg="http://schemas.microsoft.com/office/word/2010/wordprocessingGroup" xmlns:wpi="http://schemas.microsoft.com/office/word/2010/wordprocessingInk" xmlns:wne="http://schemas.microsoft.com/office/word/2006/wordml" xmlns:wps="http://schemas.microsoft.com/office/word/2010/wordprocessingShape" mc:Ignorable="w14 w15 w16se w16cid wp14">
   <w:body>
     <w:p>
       <w:pPr>
@@ -1250,8 +1250,32 @@
           <w:szCs w:val="28"/>
           <w:u w:val="single"/>
         </w:rPr>
-        <w:t>Giải thích code doan.cpp:</w:t>
-      </w:r>
+        <w:t xml:space="preserve">Giải thích code </w:t>
+      </w:r>
+      <w:r>
+        <w:rPr>
+          <w:rFonts w:ascii="Times New Roman" w:eastAsia="DengXian" w:hAnsi="Times New Roman" w:cs="Times New Roman"/>
+          <w:b/>
+          <w:bCs/>
+          <w:sz w:val="28"/>
+          <w:szCs w:val="28"/>
+          <w:u w:val="single"/>
+        </w:rPr>
+        <w:t>two_way_rounding</w:t>
+      </w:r>
+      <w:r>
+        <w:rPr>
+          <w:rFonts w:ascii="Times New Roman" w:eastAsia="DengXian" w:hAnsi="Times New Roman" w:cs="Times New Roman"/>
+          <w:b/>
+          <w:bCs/>
+          <w:sz w:val="28"/>
+          <w:szCs w:val="28"/>
+          <w:u w:val="single"/>
+        </w:rPr>
+        <w:t>.cpp:</w:t>
+      </w:r>
+      <w:bookmarkStart w:id="0" w:name="_GoBack"/>
+      <w:bookmarkEnd w:id="0"/>
     </w:p>
     <w:p>
       <w:pPr>
@@ -1583,60 +1607,24 @@
           <w:sz w:val="28"/>
           <w:szCs w:val="28"/>
         </w:rPr>
-        <w:t xml:space="preserve"> của tập {</w:t>
-      </w:r>
-      <w:proofErr w:type="gramStart"/>
-      <w:r>
+        <w:t xml:space="preserve"> của tập {1,2,…,n}</w:t>
+      </w:r>
+    </w:p>
+    <w:p>
+      <w:pPr>
         <w:rPr>
           <w:rFonts w:ascii="Times New Roman" w:eastAsia="DengXian" w:hAnsi="Times New Roman" w:cs="Times New Roman"/>
           <w:sz w:val="28"/>
           <w:szCs w:val="28"/>
         </w:rPr>
-        <w:t>1,2,…</w:t>
-      </w:r>
-      <w:proofErr w:type="gramEnd"/>
+      </w:pPr>
       <w:r>
         <w:rPr>
           <w:rFonts w:ascii="Times New Roman" w:eastAsia="DengXian" w:hAnsi="Times New Roman" w:cs="Times New Roman"/>
           <w:sz w:val="28"/>
           <w:szCs w:val="28"/>
         </w:rPr>
-        <w:t>,n}</w:t>
-      </w:r>
-    </w:p>
-    <w:p>
-      <w:pPr>
-        <w:rPr>
-          <w:rFonts w:ascii="Times New Roman" w:eastAsia="DengXian" w:hAnsi="Times New Roman" w:cs="Times New Roman"/>
-          <w:sz w:val="28"/>
-          <w:szCs w:val="28"/>
-        </w:rPr>
-      </w:pPr>
-      <w:r>
-        <w:rPr>
-          <w:rFonts w:ascii="Times New Roman" w:eastAsia="DengXian" w:hAnsi="Times New Roman" w:cs="Times New Roman"/>
-          <w:sz w:val="28"/>
-          <w:szCs w:val="28"/>
-        </w:rPr>
-        <w:t xml:space="preserve">- Dòng 62: Hàm </w:t>
-      </w:r>
-      <w:proofErr w:type="gramStart"/>
-      <w:r>
-        <w:rPr>
-          <w:rFonts w:ascii="Times New Roman" w:eastAsia="DengXian" w:hAnsi="Times New Roman" w:cs="Times New Roman"/>
-          <w:sz w:val="28"/>
-          <w:szCs w:val="28"/>
-        </w:rPr>
-        <w:t>createNetwork(</w:t>
-      </w:r>
-      <w:proofErr w:type="gramEnd"/>
-      <w:r>
-        <w:rPr>
-          <w:rFonts w:ascii="Times New Roman" w:eastAsia="DengXian" w:hAnsi="Times New Roman" w:cs="Times New Roman"/>
-          <w:sz w:val="28"/>
-          <w:szCs w:val="28"/>
-        </w:rPr>
-        <w:t>double A[], double B[], int Hvi[], int n): Mục đích là khởi tạo mạng các cung ban đầu ở B1 của thuật toán</w:t>
+        <w:t>- Dòng 62: Hàm createNetwork(double A[], double B[], int Hvi[], int n): Mục đích là khởi tạo mạng các cung ban đầu ở B1 của thuật toán</w:t>
       </w:r>
     </w:p>
     <w:p>
@@ -1895,25 +1883,7 @@
           <w:sz w:val="28"/>
           <w:szCs w:val="28"/>
         </w:rPr>
-        <w:t xml:space="preserve">- Dòng 63: Hàm </w:t>
-      </w:r>
-      <w:proofErr w:type="gramStart"/>
-      <w:r>
-        <w:rPr>
-          <w:rFonts w:ascii="Times New Roman" w:eastAsia="DengXian" w:hAnsi="Times New Roman" w:cs="Times New Roman"/>
-          <w:sz w:val="28"/>
-          <w:szCs w:val="28"/>
-        </w:rPr>
-        <w:t>createInitialArc(</w:t>
-      </w:r>
-      <w:proofErr w:type="gramEnd"/>
-      <w:r>
-        <w:rPr>
-          <w:rFonts w:ascii="Times New Roman" w:eastAsia="DengXian" w:hAnsi="Times New Roman" w:cs="Times New Roman"/>
-          <w:sz w:val="28"/>
-          <w:szCs w:val="28"/>
-        </w:rPr>
-        <w:t>double A[], double B[], int Hvi[], int n)</w:t>
+        <w:t>- Dòng 63: Hàm createInitialArc(double A[], double B[], int Hvi[], int n)</w:t>
       </w:r>
     </w:p>
     <w:p>
@@ -2123,43 +2093,7 @@
           <w:sz w:val="28"/>
           <w:szCs w:val="28"/>
         </w:rPr>
-        <w:t xml:space="preserve">[j − </w:t>
-      </w:r>
-      <w:proofErr w:type="gramStart"/>
-      <w:r>
-        <w:rPr>
-          <w:rFonts w:ascii="Times New Roman" w:eastAsia="Calibri" w:hAnsi="Times New Roman"/>
-          <w:sz w:val="28"/>
-          <w:szCs w:val="28"/>
-        </w:rPr>
-        <w:t>1 .</w:t>
-      </w:r>
-      <w:proofErr w:type="gramEnd"/>
-      <w:r>
-        <w:rPr>
-          <w:rFonts w:ascii="Times New Roman" w:eastAsia="Calibri" w:hAnsi="Times New Roman"/>
-          <w:sz w:val="28"/>
-          <w:szCs w:val="28"/>
-        </w:rPr>
-        <w:t xml:space="preserve"> . </w:t>
-      </w:r>
-      <w:proofErr w:type="gramStart"/>
-      <w:r>
-        <w:rPr>
-          <w:rFonts w:ascii="Times New Roman" w:eastAsia="Calibri" w:hAnsi="Times New Roman"/>
-          <w:sz w:val="28"/>
-          <w:szCs w:val="28"/>
-        </w:rPr>
-        <w:t>j )</w:t>
-      </w:r>
-      <w:proofErr w:type="gramEnd"/>
-      <w:r>
-        <w:rPr>
-          <w:rFonts w:ascii="Times New Roman" w:eastAsia="Calibri" w:hAnsi="Times New Roman"/>
-          <w:sz w:val="28"/>
-          <w:szCs w:val="28"/>
-        </w:rPr>
-        <w:t xml:space="preserve"> ∩ [</w:t>
+        <w:t>[j − 1 . . j ) ∩ [</w:t>
       </w:r>
       <w:r>
         <w:rPr>
@@ -2501,25 +2435,7 @@
           <w:sz w:val="28"/>
           <w:szCs w:val="28"/>
         </w:rPr>
-        <w:t>Dòng 230-</w:t>
-      </w:r>
-      <w:proofErr w:type="gramStart"/>
-      <w:r>
-        <w:rPr>
-          <w:rFonts w:ascii="Times New Roman" w:eastAsia="DengXian" w:hAnsi="Times New Roman"/>
-          <w:sz w:val="28"/>
-          <w:szCs w:val="28"/>
-        </w:rPr>
-        <w:t>235:Kiểm</w:t>
-      </w:r>
-      <w:proofErr w:type="gramEnd"/>
-      <w:r>
-        <w:rPr>
-          <w:rFonts w:ascii="Times New Roman" w:eastAsia="DengXian" w:hAnsi="Times New Roman"/>
-          <w:sz w:val="28"/>
-          <w:szCs w:val="28"/>
-        </w:rPr>
-        <w:t xml:space="preserve"> tra nếu </w:t>
+        <w:t xml:space="preserve">Dòng 230-235:Kiểm tra nếu </w:t>
       </w:r>
       <w:r>
         <w:rPr>
@@ -2527,25 +2443,7 @@
           <w:sz w:val="28"/>
           <w:szCs w:val="28"/>
         </w:rPr>
-        <w:t xml:space="preserve">[j − 1 . . </w:t>
-      </w:r>
-      <w:proofErr w:type="gramStart"/>
-      <w:r>
-        <w:rPr>
-          <w:rFonts w:ascii="Times New Roman" w:eastAsia="Calibri" w:hAnsi="Times New Roman"/>
-          <w:sz w:val="28"/>
-          <w:szCs w:val="28"/>
-        </w:rPr>
-        <w:t>j )</w:t>
-      </w:r>
-      <w:proofErr w:type="gramEnd"/>
-      <w:r>
-        <w:rPr>
-          <w:rFonts w:ascii="Times New Roman" w:eastAsia="Calibri" w:hAnsi="Times New Roman"/>
-          <w:sz w:val="28"/>
-          <w:szCs w:val="28"/>
-        </w:rPr>
-        <w:t xml:space="preserve"> ∩ [</w:t>
+        <w:t>[j − 1 . . j ) ∩ [</w:t>
       </w:r>
       <w:r>
         <w:rPr>
@@ -2887,25 +2785,7 @@
           <w:sz w:val="28"/>
           <w:szCs w:val="28"/>
         </w:rPr>
-        <w:t xml:space="preserve">Dòng 237: Sắp xếp các desirability theo chiều giảm dần (hàm </w:t>
-      </w:r>
-      <w:proofErr w:type="gramStart"/>
-      <w:r>
-        <w:rPr>
-          <w:rFonts w:ascii="Times New Roman" w:eastAsia="DengXian" w:hAnsi="Times New Roman"/>
-          <w:sz w:val="28"/>
-          <w:szCs w:val="28"/>
-        </w:rPr>
-        <w:t>sort(</w:t>
-      </w:r>
-      <w:proofErr w:type="gramEnd"/>
-      <w:r>
-        <w:rPr>
-          <w:rFonts w:ascii="Times New Roman" w:eastAsia="DengXian" w:hAnsi="Times New Roman"/>
-          <w:sz w:val="28"/>
-          <w:szCs w:val="28"/>
-        </w:rPr>
-        <w:t>int n))</w:t>
+        <w:t>Dòng 237: Sắp xếp các desirability theo chiều giảm dần (hàm sort(int n))</w:t>
       </w:r>
     </w:p>
     <w:p>
@@ -2922,25 +2802,7 @@
           <w:sz w:val="28"/>
           <w:szCs w:val="28"/>
         </w:rPr>
-        <w:t xml:space="preserve">- Dòng 64: Hàm </w:t>
-      </w:r>
-      <w:proofErr w:type="gramStart"/>
-      <w:r>
-        <w:rPr>
-          <w:rFonts w:ascii="Times New Roman" w:eastAsia="DengXian" w:hAnsi="Times New Roman" w:cs="Times New Roman"/>
-          <w:sz w:val="28"/>
-          <w:szCs w:val="28"/>
-        </w:rPr>
-        <w:t>twoWayRounding(</w:t>
-      </w:r>
-      <w:proofErr w:type="gramEnd"/>
-      <w:r>
-        <w:rPr>
-          <w:rFonts w:ascii="Times New Roman" w:eastAsia="DengXian" w:hAnsi="Times New Roman" w:cs="Times New Roman"/>
-          <w:sz w:val="28"/>
-          <w:szCs w:val="28"/>
-        </w:rPr>
-        <w:t>): Thực hiện thuật toán two-way rounding:</w:t>
+        <w:t>- Dòng 64: Hàm twoWayRounding(): Thực hiện thuật toán two-way rounding:</w:t>
       </w:r>
     </w:p>
     <w:p>
@@ -2963,25 +2825,7 @@
           <w:szCs w:val="28"/>
         </w:rPr>
         <w:lastRenderedPageBreak/>
-        <w:t xml:space="preserve">Dòng 69: Hàm </w:t>
-      </w:r>
-      <w:proofErr w:type="gramStart"/>
-      <w:r>
-        <w:rPr>
-          <w:rFonts w:ascii="Times New Roman" w:eastAsia="DengXian" w:hAnsi="Times New Roman"/>
-          <w:sz w:val="28"/>
-          <w:szCs w:val="28"/>
-        </w:rPr>
-        <w:t>enter(</w:t>
-      </w:r>
-      <w:proofErr w:type="gramEnd"/>
-      <w:r>
-        <w:rPr>
-          <w:rFonts w:ascii="Times New Roman" w:eastAsia="DengXian" w:hAnsi="Times New Roman"/>
-          <w:sz w:val="28"/>
-          <w:szCs w:val="28"/>
-        </w:rPr>
-        <w:t>): Nhập chỉ số cho đỉnh đầu, đỉnh cuối và các cạnh của mạng</w:t>
+        <w:t>Dòng 69: Hàm enter(): Nhập chỉ số cho đỉnh đầu, đỉnh cuối và các cạnh của mạng</w:t>
       </w:r>
     </w:p>
     <w:p>
@@ -3047,25 +2891,7 @@
           <w:sz w:val="28"/>
           <w:szCs w:val="28"/>
         </w:rPr>
-        <w:t xml:space="preserve">Dòng 72: Hàm </w:t>
-      </w:r>
-      <w:proofErr w:type="gramStart"/>
-      <w:r>
-        <w:rPr>
-          <w:rFonts w:ascii="Times New Roman" w:eastAsia="DengXian" w:hAnsi="Times New Roman"/>
-          <w:sz w:val="28"/>
-          <w:szCs w:val="28"/>
-        </w:rPr>
-        <w:t>tinhMaxFlow(</w:t>
-      </w:r>
-      <w:proofErr w:type="gramEnd"/>
-      <w:r>
-        <w:rPr>
-          <w:rFonts w:ascii="Times New Roman" w:eastAsia="DengXian" w:hAnsi="Times New Roman"/>
-          <w:sz w:val="28"/>
-          <w:szCs w:val="28"/>
-        </w:rPr>
-        <w:t>) để tính giá trị luồng cực đại hiện tại (maxflow) của mạng.</w:t>
+        <w:t>Dòng 72: Hàm tinhMaxFlow() để tính giá trị luồng cực đại hiện tại (maxflow) của mạng.</w:t>
       </w:r>
     </w:p>
     <w:p>
@@ -3087,25 +2913,7 @@
           <w:sz w:val="28"/>
           <w:szCs w:val="28"/>
         </w:rPr>
-        <w:t xml:space="preserve">Dòng 74-75: Kiểm tra xem nếu giá trị luồng cực đại của mạng bằng m thì kết thúc hàm </w:t>
-      </w:r>
-      <w:proofErr w:type="gramStart"/>
-      <w:r>
-        <w:rPr>
-          <w:rFonts w:ascii="Times New Roman" w:eastAsia="DengXian" w:hAnsi="Times New Roman"/>
-          <w:sz w:val="28"/>
-          <w:szCs w:val="28"/>
-        </w:rPr>
-        <w:t>twoWayRounding(</w:t>
-      </w:r>
-      <w:proofErr w:type="gramEnd"/>
-      <w:r>
-        <w:rPr>
-          <w:rFonts w:ascii="Times New Roman" w:eastAsia="DengXian" w:hAnsi="Times New Roman"/>
-          <w:sz w:val="28"/>
-          <w:szCs w:val="28"/>
-        </w:rPr>
-        <w:t>).</w:t>
+        <w:t>Dòng 74-75: Kiểm tra xem nếu giá trị luồng cực đại của mạng bằng m thì kết thúc hàm twoWayRounding().</w:t>
       </w:r>
     </w:p>
     <w:p>
@@ -3149,25 +2957,7 @@
           <w:sz w:val="28"/>
           <w:szCs w:val="28"/>
         </w:rPr>
-        <w:t xml:space="preserve">Dòng 81: Xuất kết quả trong hàm </w:t>
-      </w:r>
-      <w:proofErr w:type="gramStart"/>
-      <w:r>
-        <w:rPr>
-          <w:rFonts w:ascii="Times New Roman" w:eastAsia="DengXian" w:hAnsi="Times New Roman"/>
-          <w:sz w:val="28"/>
-          <w:szCs w:val="28"/>
-        </w:rPr>
-        <w:t>printResult(</w:t>
-      </w:r>
-      <w:proofErr w:type="gramEnd"/>
-      <w:r>
-        <w:rPr>
-          <w:rFonts w:ascii="Times New Roman" w:eastAsia="DengXian" w:hAnsi="Times New Roman"/>
-          <w:sz w:val="28"/>
-          <w:szCs w:val="28"/>
-        </w:rPr>
-        <w:t>):</w:t>
+        <w:t>Dòng 81: Xuất kết quả trong hàm printResult():</w:t>
       </w:r>
     </w:p>
     <w:p>
@@ -3447,6 +3237,7 @@
           <w:rFonts w:ascii="Times New Roman" w:hAnsi="Times New Roman" w:cs="Times New Roman"/>
           <w:i/>
           <w:iCs/>
+          <w:noProof/>
           <w:color w:val="FF0000"/>
           <w:sz w:val="28"/>
           <w:szCs w:val="28"/>
@@ -3545,6 +3336,7 @@
       <w:r>
         <w:rPr>
           <w:rFonts w:ascii="Times New Roman" w:hAnsi="Times New Roman" w:cs="Times New Roman"/>
+          <w:noProof/>
           <w:color w:val="000000" w:themeColor="text1"/>
           <w:sz w:val="28"/>
           <w:szCs w:val="28"/>
@@ -3629,6 +3421,7 @@
       <w:r>
         <w:rPr>
           <w:rFonts w:ascii="Times New Roman" w:hAnsi="Times New Roman" w:cs="Times New Roman"/>
+          <w:noProof/>
           <w:color w:val="000000" w:themeColor="text1"/>
           <w:sz w:val="28"/>
           <w:szCs w:val="28"/>
@@ -3735,6 +3528,7 @@
       <w:r>
         <w:rPr>
           <w:rFonts w:ascii="Times New Roman" w:hAnsi="Times New Roman" w:cs="Times New Roman"/>
+          <w:noProof/>
           <w:color w:val="000000" w:themeColor="text1"/>
           <w:sz w:val="28"/>
           <w:szCs w:val="28"/>
@@ -3841,6 +3635,7 @@
       <w:r>
         <w:rPr>
           <w:rFonts w:ascii="Times New Roman" w:hAnsi="Times New Roman" w:cs="Times New Roman"/>
+          <w:noProof/>
           <w:color w:val="000000" w:themeColor="text1"/>
           <w:sz w:val="28"/>
           <w:szCs w:val="28"/>
@@ -3914,6 +3709,7 @@
       <w:r>
         <w:rPr>
           <w:rFonts w:ascii="Times New Roman" w:hAnsi="Times New Roman" w:cs="Times New Roman"/>
+          <w:noProof/>
           <w:color w:val="000000" w:themeColor="text1"/>
           <w:sz w:val="28"/>
           <w:szCs w:val="28"/>
@@ -3971,16 +3767,7 @@
           <w:sz w:val="28"/>
           <w:szCs w:val="28"/>
         </w:rPr>
-        <w:t xml:space="preserve">thêm các cạnh với với tham số lần lượt là </w:t>
-      </w:r>
-      <w:r>
-        <w:rPr>
-          <w:rFonts w:ascii="Times New Roman" w:hAnsi="Times New Roman" w:cs="Times New Roman"/>
-          <w:color w:val="000000" w:themeColor="text1"/>
-          <w:sz w:val="28"/>
-          <w:szCs w:val="28"/>
-        </w:rPr>
-        <w:t>src, dest, weight</w:t>
+        <w:t>thêm các cạnh với với tham số lần lượt là src, dest, weight</w:t>
       </w:r>
     </w:p>
     <w:p>
@@ -3997,6 +3784,7 @@
       <w:r>
         <w:rPr>
           <w:rFonts w:ascii="Times New Roman" w:hAnsi="Times New Roman" w:cs="Times New Roman"/>
+          <w:noProof/>
           <w:color w:val="000000" w:themeColor="text1"/>
           <w:sz w:val="28"/>
           <w:szCs w:val="28"/>
@@ -4111,6 +3899,7 @@
       <w:r>
         <w:rPr>
           <w:rFonts w:ascii="Times New Roman" w:hAnsi="Times New Roman" w:cs="Times New Roman"/>
+          <w:noProof/>
           <w:color w:val="000000" w:themeColor="text1"/>
           <w:sz w:val="28"/>
           <w:szCs w:val="28"/>
@@ -4216,6 +4005,7 @@
       <w:r>
         <w:rPr>
           <w:rFonts w:ascii="Times New Roman" w:hAnsi="Times New Roman" w:cs="Times New Roman"/>
+          <w:noProof/>
           <w:color w:val="000000" w:themeColor="text1"/>
           <w:sz w:val="28"/>
           <w:szCs w:val="28"/>
@@ -4391,6 +4181,7 @@
       <w:r>
         <w:rPr>
           <w:rFonts w:ascii="Times New Roman" w:hAnsi="Times New Roman" w:cs="Times New Roman"/>
+          <w:noProof/>
           <w:color w:val="000000" w:themeColor="text1"/>
           <w:sz w:val="28"/>
           <w:szCs w:val="28"/>
@@ -4476,6 +4267,7 @@
       <w:r>
         <w:rPr>
           <w:rFonts w:ascii="Times New Roman" w:hAnsi="Times New Roman" w:cs="Times New Roman"/>
+          <w:noProof/>
           <w:color w:val="000000" w:themeColor="text1"/>
           <w:sz w:val="28"/>
           <w:szCs w:val="28"/>
@@ -4535,6 +4327,7 @@
           <w:rFonts w:ascii="Times New Roman" w:hAnsi="Times New Roman" w:cs="Times New Roman"/>
           <w:b/>
           <w:bCs/>
+          <w:noProof/>
           <w:color w:val="FF0000"/>
           <w:sz w:val="28"/>
           <w:szCs w:val="28"/>
@@ -4721,16 +4514,7 @@
           <w:sz w:val="28"/>
           <w:szCs w:val="28"/>
         </w:rPr>
-        <w:t>Linear programming</w:t>
-      </w:r>
-      <w:r>
-        <w:rPr>
-          <w:rFonts w:ascii="Times New Roman" w:hAnsi="Times New Roman" w:cs="Times New Roman"/>
-          <w:color w:val="000000" w:themeColor="text1"/>
-          <w:sz w:val="28"/>
-          <w:szCs w:val="28"/>
-        </w:rPr>
-        <w:t>)</w:t>
+        <w:t>Linear programming)</w:t>
       </w:r>
       <w:r>
         <w:rPr>
@@ -4775,16 +4559,7 @@
           <w:sz w:val="28"/>
           <w:szCs w:val="28"/>
         </w:rPr>
-        <w:t>Graph algorithms</w:t>
-      </w:r>
-      <w:r>
-        <w:rPr>
-          <w:rFonts w:ascii="Times New Roman" w:hAnsi="Times New Roman" w:cs="Times New Roman"/>
-          <w:color w:val="000000" w:themeColor="text1"/>
-          <w:sz w:val="28"/>
-          <w:szCs w:val="28"/>
-        </w:rPr>
-        <w:t>)</w:t>
+        <w:t>Graph algorithms)</w:t>
       </w:r>
       <w:r>
         <w:rPr>
@@ -4881,25 +4656,7 @@
           <w:sz w:val="28"/>
           <w:szCs w:val="28"/>
         </w:rPr>
-        <w:t xml:space="preserve"> </w:t>
-      </w:r>
-      <w:r>
-        <w:rPr>
-          <w:rFonts w:ascii="Times New Roman" w:hAnsi="Times New Roman" w:cs="Times New Roman"/>
-          <w:color w:val="000000" w:themeColor="text1"/>
-          <w:sz w:val="28"/>
-          <w:szCs w:val="28"/>
-        </w:rPr>
-        <w:t>Numerical integration</w:t>
-      </w:r>
-      <w:r>
-        <w:rPr>
-          <w:rFonts w:ascii="Times New Roman" w:hAnsi="Times New Roman" w:cs="Times New Roman"/>
-          <w:color w:val="000000" w:themeColor="text1"/>
-          <w:sz w:val="28"/>
-          <w:szCs w:val="28"/>
-        </w:rPr>
-        <w:t>:</w:t>
+        <w:t xml:space="preserve"> Numerical integration:</w:t>
       </w:r>
       <w:r>
         <w:rPr>
@@ -4952,25 +4709,7 @@
           <w:sz w:val="28"/>
           <w:szCs w:val="28"/>
         </w:rPr>
-        <w:t xml:space="preserve"> </w:t>
-      </w:r>
-      <w:r>
-        <w:rPr>
-          <w:rFonts w:ascii="Times New Roman" w:hAnsi="Times New Roman" w:cs="Times New Roman"/>
-          <w:color w:val="000000" w:themeColor="text1"/>
-          <w:sz w:val="28"/>
-          <w:szCs w:val="28"/>
-        </w:rPr>
-        <w:t>Data compression:</w:t>
-      </w:r>
-      <w:r>
-        <w:rPr>
-          <w:rFonts w:ascii="Times New Roman" w:hAnsi="Times New Roman" w:cs="Times New Roman"/>
-          <w:color w:val="000000" w:themeColor="text1"/>
-          <w:sz w:val="28"/>
-          <w:szCs w:val="28"/>
-        </w:rPr>
-        <w:t xml:space="preserve"> </w:t>
+        <w:t xml:space="preserve"> Data compression: </w:t>
       </w:r>
       <w:r>
         <w:rPr>
@@ -5035,9 +4774,8 @@
           <w:szCs w:val="28"/>
           <w:lang w:val="vi-VN"/>
         </w:rPr>
-        <w:t xml:space="preserve">Trong đồ họa máy tính, làm tròn hai chiều có thể được sử dụng để ước tính tọa độ của các điểm trên màn hình, điều này có thể giúp cải thiện hiệu suất của các thuật toán kết </w:t>
-      </w:r>
-      <w:proofErr w:type="gramStart"/>
+        <w:t>Trong đồ họa máy tính, làm tròn hai chiều có thể được sử dụng để ước tính tọa độ của các điểm trên màn hình, điều này có thể giúp cải thiện hiệu suất của các thuật toán kết xuất.</w:t>
+      </w:r>
       <w:r>
         <w:rPr>
           <w:rStyle w:val="y2iqfc"/>
@@ -5045,30 +4783,8 @@
           <w:color w:val="202124"/>
           <w:sz w:val="28"/>
           <w:szCs w:val="28"/>
-          <w:lang w:val="vi-VN"/>
-        </w:rPr>
-        <w:t>xuất.</w:t>
-      </w:r>
-      <w:r>
-        <w:rPr>
-          <w:rStyle w:val="y2iqfc"/>
-          <w:rFonts w:ascii="Times New Roman" w:hAnsi="Times New Roman" w:cs="Times New Roman"/>
-          <w:color w:val="202124"/>
-          <w:sz w:val="28"/>
-          <w:szCs w:val="28"/>
-        </w:rPr>
-        <w:t>Và</w:t>
-      </w:r>
-      <w:proofErr w:type="gramEnd"/>
-      <w:r>
-        <w:rPr>
-          <w:rStyle w:val="y2iqfc"/>
-          <w:rFonts w:ascii="Times New Roman" w:hAnsi="Times New Roman" w:cs="Times New Roman"/>
-          <w:color w:val="202124"/>
-          <w:sz w:val="28"/>
-          <w:szCs w:val="28"/>
-        </w:rPr>
-        <w:t xml:space="preserve"> còn rất nhiều ứng dụng và hướng phát</w:t>
+        </w:rPr>
+        <w:t>Và còn rất nhiều ứng dụng và hướng phát</w:t>
       </w:r>
       <w:r>
         <w:rPr>
@@ -5216,6 +4932,7 @@
       <w:r>
         <w:rPr>
           <w:rFonts w:ascii="Times New Roman" w:hAnsi="Times New Roman" w:cs="Times New Roman"/>
+          <w:noProof/>
           <w:color w:val="000000" w:themeColor="text1"/>
           <w:sz w:val="28"/>
           <w:szCs w:val="28"/>
@@ -5280,7 +4997,7 @@
 </file>
 
 <file path=word/numbering.xml><?xml version="1.0" encoding="utf-8"?>
-<w:numbering xmlns:wpc="http://schemas.microsoft.com/office/word/2010/wordprocessingCanvas" xmlns:cx="http://schemas.microsoft.com/office/drawing/2014/chartex" xmlns:cx1="http://schemas.microsoft.com/office/drawing/2015/9/8/chartex" xmlns:cx2="http://schemas.microsoft.com/office/drawing/2015/10/21/chartex" xmlns:cx3="http://schemas.microsoft.com/office/drawing/2016/5/9/chartex" xmlns:cx4="http://schemas.microsoft.com/office/drawing/2016/5/10/chartex" xmlns:cx5="http://schemas.microsoft.com/office/drawing/2016/5/11/chartex" xmlns:cx6="http://schemas.microsoft.com/office/drawing/2016/5/12/chartex" xmlns:cx7="http://schemas.microsoft.com/office/drawing/2016/5/13/chartex" xmlns:cx8="http://schemas.microsoft.com/office/drawing/2016/5/14/chartex" xmlns:mc="http://schemas.openxmlformats.org/markup-compatibility/2006" xmlns:aink="http://schemas.microsoft.com/office/drawing/2016/ink" xmlns:am3d="http://schemas.microsoft.com/office/drawing/2017/model3d" xmlns:o="urn:schemas-microsoft-com:office:office" xmlns:oel="http://schemas.microsoft.com/office/2019/extlst" xmlns:r="http://schemas.openxmlformats.org/officeDocument/2006/relationships" xmlns:m="http://schemas.openxmlformats.org/officeDocument/2006/math" xmlns:v="urn:schemas-microsoft-com:vml" xmlns:wp14="http://schemas.microsoft.com/office/word/2010/wordprocessingDrawing" xmlns:wp="http://schemas.openxmlformats.org/drawingml/2006/wordprocessingDrawing" xmlns:w10="urn:schemas-microsoft-com:office:word" xmlns:w="http://schemas.openxmlformats.org/wordprocessingml/2006/main" xmlns:w14="http://schemas.microsoft.com/office/word/2010/wordml" xmlns:w15="http://schemas.microsoft.com/office/word/2012/wordml" xmlns:w16cex="http://schemas.microsoft.com/office/word/2018/wordml/cex" xmlns:w16cid="http://schemas.microsoft.com/office/word/2016/wordml/cid" xmlns:w16="http://schemas.microsoft.com/office/word/2018/wordml" xmlns:w16sdtdh="http://schemas.microsoft.com/office/word/2020/wordml/sdtdatahash" xmlns:w16se="http://schemas.microsoft.com/office/word/2015/wordml/symex" xmlns:wpg="http://schemas.microsoft.com/office/word/2010/wordprocessingGroup" xmlns:wpi="http://schemas.microsoft.com/office/word/2010/wordprocessingInk" xmlns:wne="http://schemas.microsoft.com/office/word/2006/wordml" xmlns:wps="http://schemas.microsoft.com/office/word/2010/wordprocessingShape" mc:Ignorable="w14 w15 w16se w16cid w16 w16cex w16sdtdh wp14">
+<w:numbering xmlns:wpc="http://schemas.microsoft.com/office/word/2010/wordprocessingCanvas" xmlns:cx="http://schemas.microsoft.com/office/drawing/2014/chartex" xmlns:cx1="http://schemas.microsoft.com/office/drawing/2015/9/8/chartex" xmlns:cx2="http://schemas.microsoft.com/office/drawing/2015/10/21/chartex" xmlns:cx3="http://schemas.microsoft.com/office/drawing/2016/5/9/chartex" xmlns:cx4="http://schemas.microsoft.com/office/drawing/2016/5/10/chartex" xmlns:cx5="http://schemas.microsoft.com/office/drawing/2016/5/11/chartex" xmlns:cx6="http://schemas.microsoft.com/office/drawing/2016/5/12/chartex" xmlns:cx7="http://schemas.microsoft.com/office/drawing/2016/5/13/chartex" xmlns:cx8="http://schemas.microsoft.com/office/drawing/2016/5/14/chartex" xmlns:mc="http://schemas.openxmlformats.org/markup-compatibility/2006" xmlns:aink="http://schemas.microsoft.com/office/drawing/2016/ink" xmlns:am3d="http://schemas.microsoft.com/office/drawing/2017/model3d" xmlns:o="urn:schemas-microsoft-com:office:office" xmlns:r="http://schemas.openxmlformats.org/officeDocument/2006/relationships" xmlns:m="http://schemas.openxmlformats.org/officeDocument/2006/math" xmlns:v="urn:schemas-microsoft-com:vml" xmlns:wp14="http://schemas.microsoft.com/office/word/2010/wordprocessingDrawing" xmlns:wp="http://schemas.openxmlformats.org/drawingml/2006/wordprocessingDrawing" xmlns:w10="urn:schemas-microsoft-com:office:word" xmlns:w="http://schemas.openxmlformats.org/wordprocessingml/2006/main" xmlns:w14="http://schemas.microsoft.com/office/word/2010/wordml" xmlns:w15="http://schemas.microsoft.com/office/word/2012/wordml" xmlns:w16cid="http://schemas.microsoft.com/office/word/2016/wordml/cid" xmlns:w16se="http://schemas.microsoft.com/office/word/2015/wordml/symex" xmlns:wpg="http://schemas.microsoft.com/office/word/2010/wordprocessingGroup" xmlns:wpi="http://schemas.microsoft.com/office/word/2010/wordprocessingInk" xmlns:wne="http://schemas.microsoft.com/office/word/2006/wordml" xmlns:wps="http://schemas.microsoft.com/office/word/2010/wordprocessingShape" mc:Ignorable="w14 w15 w16se w16cid wp14">
   <w:abstractNum w:abstractNumId="0" w15:restartNumberingAfterBreak="0">
     <w:nsid w:val="2AFE0863"/>
     <w:multiLevelType w:val="multilevel"/>
@@ -5769,50 +5486,23 @@
       </w:rPr>
     </w:lvl>
   </w:abstractNum>
-  <w:num w:numId="1" w16cid:durableId="825318501">
+  <w:num w:numId="1">
     <w:abstractNumId w:val="1"/>
   </w:num>
-  <w:num w:numId="2" w16cid:durableId="1684934640">
+  <w:num w:numId="2">
     <w:abstractNumId w:val="3"/>
-    <w:lvlOverride w:ilvl="0"/>
-    <w:lvlOverride w:ilvl="1"/>
-    <w:lvlOverride w:ilvl="2"/>
-    <w:lvlOverride w:ilvl="3"/>
-    <w:lvlOverride w:ilvl="4"/>
-    <w:lvlOverride w:ilvl="5"/>
-    <w:lvlOverride w:ilvl="6"/>
-    <w:lvlOverride w:ilvl="7"/>
-    <w:lvlOverride w:ilvl="8"/>
   </w:num>
-  <w:num w:numId="3" w16cid:durableId="128059098">
+  <w:num w:numId="3">
     <w:abstractNumId w:val="0"/>
-    <w:lvlOverride w:ilvl="0"/>
-    <w:lvlOverride w:ilvl="1"/>
-    <w:lvlOverride w:ilvl="2"/>
-    <w:lvlOverride w:ilvl="3"/>
-    <w:lvlOverride w:ilvl="4"/>
-    <w:lvlOverride w:ilvl="5"/>
-    <w:lvlOverride w:ilvl="6"/>
-    <w:lvlOverride w:ilvl="7"/>
-    <w:lvlOverride w:ilvl="8"/>
   </w:num>
-  <w:num w:numId="4" w16cid:durableId="1263488702">
+  <w:num w:numId="4">
     <w:abstractNumId w:val="2"/>
-    <w:lvlOverride w:ilvl="0"/>
-    <w:lvlOverride w:ilvl="1"/>
-    <w:lvlOverride w:ilvl="2"/>
-    <w:lvlOverride w:ilvl="3"/>
-    <w:lvlOverride w:ilvl="4"/>
-    <w:lvlOverride w:ilvl="5"/>
-    <w:lvlOverride w:ilvl="6"/>
-    <w:lvlOverride w:ilvl="7"/>
-    <w:lvlOverride w:ilvl="8"/>
   </w:num>
 </w:numbering>
 </file>
 
 <file path=word/styles.xml><?xml version="1.0" encoding="utf-8"?>
-<w:styles xmlns:mc="http://schemas.openxmlformats.org/markup-compatibility/2006" xmlns:r="http://schemas.openxmlformats.org/officeDocument/2006/relationships" xmlns:w="http://schemas.openxmlformats.org/wordprocessingml/2006/main" xmlns:w14="http://schemas.microsoft.com/office/word/2010/wordml" xmlns:w15="http://schemas.microsoft.com/office/word/2012/wordml" xmlns:w16cex="http://schemas.microsoft.com/office/word/2018/wordml/cex" xmlns:w16cid="http://schemas.microsoft.com/office/word/2016/wordml/cid" xmlns:w16="http://schemas.microsoft.com/office/word/2018/wordml" xmlns:w16sdtdh="http://schemas.microsoft.com/office/word/2020/wordml/sdtdatahash" xmlns:w16se="http://schemas.microsoft.com/office/word/2015/wordml/symex" mc:Ignorable="w14 w15 w16se w16cid w16 w16cex w16sdtdh">
+<w:styles xmlns:mc="http://schemas.openxmlformats.org/markup-compatibility/2006" xmlns:r="http://schemas.openxmlformats.org/officeDocument/2006/relationships" xmlns:w="http://schemas.openxmlformats.org/wordprocessingml/2006/main" xmlns:w14="http://schemas.microsoft.com/office/word/2010/wordml" xmlns:w15="http://schemas.microsoft.com/office/word/2012/wordml" xmlns:w16cid="http://schemas.microsoft.com/office/word/2016/wordml/cid" xmlns:w16se="http://schemas.microsoft.com/office/word/2015/wordml/symex" mc:Ignorable="w14 w15 w16se w16cid">
   <w:docDefaults>
     <w:rPrDefault>
       <w:rPr>
@@ -5828,7 +5518,7 @@
       </w:pPr>
     </w:pPrDefault>
   </w:docDefaults>
-  <w:latentStyles w:defLockedState="0" w:defUIPriority="99" w:defSemiHidden="0" w:defUnhideWhenUsed="0" w:defQFormat="0" w:count="376">
+  <w:latentStyles w:defLockedState="0" w:defUIPriority="99" w:defSemiHidden="0" w:defUnhideWhenUsed="0" w:defQFormat="0" w:count="375">
     <w:lsdException w:name="Normal" w:uiPriority="0" w:qFormat="1"/>
     <w:lsdException w:name="heading 1" w:uiPriority="9" w:qFormat="1"/>
     <w:lsdException w:name="heading 2" w:semiHidden="1" w:uiPriority="9" w:unhideWhenUsed="1" w:qFormat="1"/>
@@ -6204,7 +5894,6 @@
     <w:lsdException w:name="Smart Hyperlink" w:semiHidden="1" w:unhideWhenUsed="1"/>
     <w:lsdException w:name="Hashtag" w:semiHidden="1" w:unhideWhenUsed="1"/>
     <w:lsdException w:name="Unresolved Mention" w:semiHidden="1" w:unhideWhenUsed="1"/>
-    <w:lsdException w:name="Smart Link" w:semiHidden="1" w:unhideWhenUsed="1"/>
   </w:latentStyles>
   <w:style w:type="paragraph" w:default="1" w:styleId="Normal">
     <w:name w:val="Normal"/>
@@ -6317,6 +6006,36 @@
     </w:pPr>
     <w:rPr>
       <w:rFonts w:ascii="Calibri" w:eastAsia="Times New Roman" w:hAnsi="Calibri" w:cs="Times New Roman"/>
+    </w:rPr>
+  </w:style>
+  <w:style w:type="paragraph" w:styleId="BalloonText">
+    <w:name w:val="Balloon Text"/>
+    <w:basedOn w:val="Normal"/>
+    <w:link w:val="BalloonTextChar"/>
+    <w:uiPriority w:val="99"/>
+    <w:semiHidden/>
+    <w:unhideWhenUsed/>
+    <w:rsid w:val="0044135B"/>
+    <w:pPr>
+      <w:spacing w:after="0" w:line="240" w:lineRule="auto"/>
+    </w:pPr>
+    <w:rPr>
+      <w:rFonts w:ascii="Segoe UI" w:hAnsi="Segoe UI" w:cs="Segoe UI"/>
+      <w:sz w:val="18"/>
+      <w:szCs w:val="18"/>
+    </w:rPr>
+  </w:style>
+  <w:style w:type="character" w:customStyle="1" w:styleId="BalloonTextChar">
+    <w:name w:val="Balloon Text Char"/>
+    <w:basedOn w:val="DefaultParagraphFont"/>
+    <w:link w:val="BalloonText"/>
+    <w:uiPriority w:val="99"/>
+    <w:semiHidden/>
+    <w:rsid w:val="0044135B"/>
+    <w:rPr>
+      <w:rFonts w:ascii="Segoe UI" w:hAnsi="Segoe UI" w:cs="Segoe UI"/>
+      <w:sz w:val="18"/>
+      <w:szCs w:val="18"/>
     </w:rPr>
   </w:style>
 </w:styles>

</xml_diff>